<commit_message>
Updated CRC cards again
</commit_message>
<xml_diff>
--- a/Battleship/doc/uml/crc-cards/CRC-Card-GUI.docx
+++ b/Battleship/doc/uml/crc-cards/CRC-Card-GUI.docx
@@ -376,9 +376,6 @@
               <w:snapToGrid w:val="0"/>
               <w:ind w:left="0"/>
             </w:pPr>
-            <w:r>
-              <w:t>Board</w:t>
-            </w:r>
           </w:p>
         </w:tc>
       </w:tr>
@@ -420,9 +417,6 @@
               <w:snapToGrid w:val="0"/>
               <w:ind w:left="0"/>
             </w:pPr>
-            <w:r>
-              <w:t>Ship</w:t>
-            </w:r>
           </w:p>
         </w:tc>
       </w:tr>
@@ -464,9 +458,6 @@
               <w:snapToGrid w:val="0"/>
               <w:ind w:left="0"/>
             </w:pPr>
-            <w:r>
-              <w:t>Missile</w:t>
-            </w:r>
           </w:p>
         </w:tc>
       </w:tr>
@@ -508,9 +499,6 @@
               <w:snapToGrid w:val="0"/>
               <w:ind w:left="0"/>
             </w:pPr>
-            <w:r>
-              <w:t>Player</w:t>
-            </w:r>
           </w:p>
         </w:tc>
       </w:tr>
@@ -560,9 +548,6 @@
               <w:snapToGrid w:val="0"/>
               <w:ind w:left="0"/>
             </w:pPr>
-            <w:r>
-              <w:t>Connection</w:t>
-            </w:r>
             <w:bookmarkStart w:id="0" w:name="_GoBack"/>
             <w:bookmarkEnd w:id="0"/>
           </w:p>

</xml_diff>